<commit_message>
lab 3.03 with questions
</commit_message>
<xml_diff>
--- a/physics/lab303/3.03 Балин А. А..docx
+++ b/physics/lab303/3.03 Балин А. А..docx
@@ -6122,10 +6122,10 @@
           <w:noProof/>
         </w:rPr>
         <w:drawing>
-          <wp:inline distT="0" distB="0" distL="0" distR="0" wp14:anchorId="6CB8BB8E" wp14:editId="3118B287">
-            <wp:extent cx="6372225" cy="4772025"/>
-            <wp:effectExtent l="0" t="0" r="9525" b="9525"/>
-            <wp:docPr id="1601834916" name="Диаграмма 1">
+          <wp:inline distT="0" distB="0" distL="0" distR="0" wp14:anchorId="461590EF" wp14:editId="30D7DB17">
+            <wp:extent cx="5538470" cy="4181475"/>
+            <wp:effectExtent l="0" t="0" r="5080" b="9525"/>
+            <wp:docPr id="703533114" name="Диаграмма 1">
               <a:extLst xmlns:a="http://schemas.openxmlformats.org/drawingml/2006/main">
                 <a:ext uri="{FF2B5EF4-FFF2-40B4-BE49-F238E27FC236}">
                   <a16:creationId xmlns:a16="http://schemas.microsoft.com/office/drawing/2014/main" id="{E4ADBC01-1A00-AFD0-CC41-4A88CF2F2879}"/>
@@ -6278,7 +6278,6 @@
           <w:sz w:val="22"/>
           <w:szCs w:val="22"/>
         </w:rPr>
-        <w:lastRenderedPageBreak/>
         <w:drawing>
           <wp:inline distT="0" distB="0" distL="0" distR="0" wp14:anchorId="1F5469B3" wp14:editId="32600EB8">
             <wp:extent cx="5705475" cy="3669322"/>
@@ -6362,6 +6361,7 @@
         <w:rPr>
           <w:noProof/>
         </w:rPr>
+        <w:lastRenderedPageBreak/>
         <w:drawing>
           <wp:inline distT="0" distB="0" distL="0" distR="0" wp14:anchorId="1EA8A0E5" wp14:editId="1B85C554">
             <wp:extent cx="6229350" cy="3929063"/>
@@ -6519,13 +6519,7 @@
               <w:rPr>
                 <w:rFonts w:ascii="Cambria Math" w:hAnsi="Cambria Math"/>
               </w:rPr>
-              <m:t>к</m:t>
-            </m:r>
-            <m:r>
-              <w:rPr>
-                <w:rFonts w:ascii="Cambria Math" w:hAnsi="Cambria Math"/>
-              </w:rPr>
-              <m:t>ри</m:t>
+              <m:t>кри</m:t>
             </m:r>
             <m:sSub>
               <m:sSubPr>
@@ -6566,19 +6560,7 @@
           <w:rPr>
             <w:rFonts w:ascii="Cambria Math" w:hAnsi="Cambria Math"/>
           </w:rPr>
-          <m:t xml:space="preserve">= </m:t>
-        </m:r>
-        <m:r>
-          <w:rPr>
-            <w:rFonts w:ascii="Cambria Math" w:hAnsi="Cambria Math"/>
-          </w:rPr>
-          <m:t>220,433</m:t>
-        </m:r>
-        <m:r>
-          <w:rPr>
-            <w:rFonts w:ascii="Cambria Math" w:hAnsi="Cambria Math"/>
-          </w:rPr>
-          <m:t xml:space="preserve"> мА</m:t>
+          <m:t>= 220,433 мА</m:t>
         </m:r>
       </m:oMath>
       <w:r>
@@ -6641,19 +6623,7 @@
           <w:rPr>
             <w:rFonts w:ascii="Cambria Math" w:hAnsi="Cambria Math"/>
           </w:rPr>
-          <m:t>=</m:t>
-        </m:r>
-        <m:r>
-          <w:rPr>
-            <w:rFonts w:ascii="Cambria Math" w:hAnsi="Cambria Math"/>
-          </w:rPr>
-          <m:t>227,141</m:t>
-        </m:r>
-        <m:r>
-          <w:rPr>
-            <w:rFonts w:ascii="Cambria Math" w:hAnsi="Cambria Math"/>
-          </w:rPr>
-          <m:t>мА</m:t>
+          <m:t>=227,141мА</m:t>
         </m:r>
       </m:oMath>
     </w:p>
@@ -6692,13 +6662,7 @@
               <w:rPr>
                 <w:rFonts w:ascii="Cambria Math" w:hAnsi="Cambria Math"/>
               </w:rPr>
-              <m:t>кри</m:t>
-            </m:r>
-            <m:r>
-              <w:rPr>
-                <w:rFonts w:ascii="Cambria Math" w:hAnsi="Cambria Math"/>
-              </w:rPr>
-              <m:t>т</m:t>
+              <m:t>крит</m:t>
             </m:r>
           </m:sub>
         </m:sSub>
@@ -6965,7 +6929,6 @@
           <w:sz w:val="22"/>
           <w:szCs w:val="22"/>
         </w:rPr>
-        <w:lastRenderedPageBreak/>
         <w:t xml:space="preserve">где </w:t>
       </w:r>
       <m:oMath>
@@ -7043,15 +7006,7 @@
                 <w:sz w:val="22"/>
                 <w:szCs w:val="22"/>
               </w:rPr>
-              <m:t>1</m:t>
-            </m:r>
-            <m:r>
-              <w:rPr>
-                <w:rFonts w:ascii="Cambria Math" w:hAnsi="Cambria Math"/>
-                <w:sz w:val="22"/>
-                <w:szCs w:val="22"/>
-              </w:rPr>
-              <m:t>0</m:t>
+              <m:t>10</m:t>
             </m:r>
           </m:e>
           <m:sup>
@@ -7774,13 +7729,7 @@
                       <w:rPr>
                         <w:rFonts w:ascii="Cambria Math" w:hAnsi="Cambria Math"/>
                       </w:rPr>
-                      <m:t>к</m:t>
-                    </m:r>
-                    <m:r>
-                      <w:rPr>
-                        <w:rFonts w:ascii="Cambria Math" w:hAnsi="Cambria Math"/>
-                      </w:rPr>
-                      <m:t>ри</m:t>
+                      <m:t>кри</m:t>
                     </m:r>
                     <m:r>
                       <w:rPr>
@@ -7853,15 +7802,7 @@
                         <w:color w:val="000000"/>
                         <w:vertAlign w:val="subscript"/>
                       </w:rPr>
-                      <m:t>кр</m:t>
-                    </m:r>
-                    <m:r>
-                      <w:rPr>
-                        <w:rFonts w:ascii="Cambria Math" w:hAnsi="Cambria Math" w:cs="Times New Roman"/>
-                        <w:color w:val="000000"/>
-                        <w:vertAlign w:val="subscript"/>
-                      </w:rPr>
-                      <m:t>ит</m:t>
+                      <m:t>крит</m:t>
                     </m:r>
                   </m:sub>
                 </m:sSub>
@@ -8376,6 +8317,7 @@
             <w:rPr>
               <w:rFonts w:ascii="Cambria Math" w:hAnsi="Cambria Math" w:cs="Times New Roman"/>
             </w:rPr>
+            <w:lastRenderedPageBreak/>
             <m:t>∆</m:t>
           </m:r>
           <m:f>
@@ -8634,21 +8576,7 @@
                 <w:rFonts w:ascii="Cambria Math" w:eastAsiaTheme="minorEastAsia" w:hAnsi="Cambria Math" w:cs="Times New Roman"/>
                 <w:lang w:val="en-US"/>
               </w:rPr>
-              <m:t>0.9</m:t>
-            </m:r>
-            <m:r>
-              <w:rPr>
-                <w:rFonts w:ascii="Cambria Math" w:eastAsiaTheme="minorEastAsia" w:hAnsi="Cambria Math" w:cs="Times New Roman"/>
-                <w:lang w:val="en-US"/>
-              </w:rPr>
-              <m:t>5</m:t>
-            </m:r>
-            <m:r>
-              <w:rPr>
-                <w:rFonts w:ascii="Cambria Math" w:eastAsiaTheme="minorEastAsia" w:hAnsi="Cambria Math" w:cs="Times New Roman"/>
-                <w:lang w:val="en-US"/>
-              </w:rPr>
-              <m:t>,2</m:t>
+              <m:t>0.95,2</m:t>
             </m:r>
           </m:sub>
         </m:sSub>
@@ -8835,14 +8763,14 @@
             <w:rFonts w:ascii="Cambria Math" w:eastAsiaTheme="minorEastAsia" w:hAnsi="Cambria Math" w:cs="Times New Roman"/>
             <w:lang w:val="en-US"/>
           </w:rPr>
-          <m:t>=0,</m:t>
+          <m:t>=0,2</m:t>
         </m:r>
         <m:r>
           <w:rPr>
             <w:rFonts w:ascii="Cambria Math" w:eastAsiaTheme="minorEastAsia" w:hAnsi="Cambria Math" w:cs="Times New Roman"/>
             <w:lang w:val="en-US"/>
           </w:rPr>
-          <m:t>25</m:t>
+          <m:t>491052</m:t>
         </m:r>
         <m:r>
           <w:rPr>
@@ -8916,7 +8844,6 @@
     </w:p>
     <w:p>
       <w:pPr>
-        <w:spacing w:after="480"/>
         <w:rPr>
           <w:rFonts w:cs="Times New Roman"/>
         </w:rPr>
@@ -9011,25 +8938,7 @@
               <w:rPr>
                 <w:rFonts w:ascii="Cambria Math" w:hAnsi="Cambria Math" w:cs="Times New Roman"/>
               </w:rPr>
-              <m:t>1</m:t>
-            </m:r>
-            <m:r>
-              <w:rPr>
-                <w:rFonts w:ascii="Cambria Math" w:hAnsi="Cambria Math" w:cs="Times New Roman"/>
-              </w:rPr>
-              <m:t>,</m:t>
-            </m:r>
-            <m:r>
-              <w:rPr>
-                <w:rFonts w:ascii="Cambria Math" w:hAnsi="Cambria Math" w:cs="Times New Roman"/>
-              </w:rPr>
-              <m:t>59463</m:t>
-            </m:r>
-            <m:r>
-              <w:rPr>
-                <w:rFonts w:ascii="Cambria Math" w:hAnsi="Cambria Math" w:cs="Times New Roman"/>
-              </w:rPr>
-              <m:t>±0,</m:t>
+              <m:t>1,59463±0,</m:t>
             </m:r>
             <m:r>
               <w:rPr>
@@ -9041,7 +8950,7 @@
               <w:rPr>
                 <w:rFonts w:ascii="Cambria Math" w:hAnsi="Cambria Math" w:cs="Times New Roman"/>
               </w:rPr>
-              <m:t>5</m:t>
+              <m:t>4911</m:t>
             </m:r>
           </m:e>
         </m:d>
@@ -9085,6 +8994,75 @@
           <m:t xml:space="preserve"> Кл/кг</m:t>
         </m:r>
       </m:oMath>
+      <w:r>
+        <w:rPr>
+          <w:rFonts w:cs="Times New Roman"/>
+        </w:rPr>
+        <w:t>.</w:t>
+      </w:r>
+    </w:p>
+    <w:p>
+      <m:oMath>
+        <m:sSub>
+          <m:sSubPr>
+            <m:ctrlPr>
+              <w:rPr>
+                <w:rFonts w:ascii="Cambria Math" w:hAnsi="Cambria Math"/>
+                <w:lang w:val="en-US"/>
+              </w:rPr>
+            </m:ctrlPr>
+          </m:sSubPr>
+          <m:e>
+            <m:f>
+              <m:fPr>
+                <m:ctrlPr>
+                  <w:rPr>
+                    <w:rFonts w:ascii="Cambria Math" w:hAnsi="Cambria Math"/>
+                    <w:lang w:val="en-US"/>
+                  </w:rPr>
+                </m:ctrlPr>
+              </m:fPr>
+              <m:num>
+                <m:r>
+                  <w:rPr>
+                    <w:rFonts w:ascii="Cambria Math" w:hAnsi="Cambria Math"/>
+                    <w:lang w:val="en-US"/>
+                  </w:rPr>
+                  <m:t>e</m:t>
+                </m:r>
+              </m:num>
+              <m:den>
+                <m:r>
+                  <w:rPr>
+                    <w:rFonts w:ascii="Cambria Math" w:hAnsi="Cambria Math"/>
+                    <w:lang w:val="en-US"/>
+                  </w:rPr>
+                  <m:t>m</m:t>
+                </m:r>
+              </m:den>
+            </m:f>
+            <m:ctrlPr>
+              <w:rPr>
+                <w:rFonts w:ascii="Cambria Math" w:hAnsi="Cambria Math"/>
+              </w:rPr>
+            </m:ctrlPr>
+          </m:e>
+          <m:sub>
+            <m:r>
+              <m:rPr>
+                <m:sty m:val="p"/>
+              </m:rPr>
+              <w:rPr>
+                <w:rFonts w:ascii="Cambria Math" w:hAnsi="Cambria Math"/>
+              </w:rPr>
+              <m:t>табл</m:t>
+            </m:r>
+          </m:sub>
+        </m:sSub>
+      </m:oMath>
+      <w:r>
+        <w:t>попадает в этот промежуток.</w:t>
+      </w:r>
     </w:p>
     <w:p>
       <w:pPr>
@@ -9134,7 +9112,6 @@
         <w:jc w:val="center"/>
         <w:rPr>
           <w:rFonts w:eastAsiaTheme="minorEastAsia" w:cs="Times New Roman"/>
-          <w:lang w:val="en-US"/>
         </w:rPr>
       </w:pPr>
       <w:r>
@@ -9215,7 +9192,6 @@
       <w:pPr>
         <w:rPr>
           <w:rFonts w:cs="Times New Roman"/>
-          <w:lang w:val="en-US"/>
         </w:rPr>
       </w:pPr>
       <w:r>
@@ -9238,7 +9214,7 @@
           <m:dPr>
             <m:ctrlPr>
               <w:rPr>
-                <w:rFonts w:ascii="Cambria Math" w:cs="Times New Roman"/>
+                <w:rFonts w:ascii="Cambria Math" w:hAnsi="Cambria Math" w:cs="Times New Roman"/>
               </w:rPr>
             </m:ctrlPr>
           </m:dPr>
@@ -9328,29 +9304,98 @@
         <w:rPr>
           <w:rFonts w:cs="Times New Roman"/>
           <w:i/>
+          <w:lang w:val="en-US"/>
         </w:rPr>
       </w:pPr>
       <m:oMathPara>
         <m:oMath>
+          <m:f>
+            <m:fPr>
+              <m:ctrlPr>
+                <w:rPr>
+                  <w:rFonts w:ascii="Cambria Math" w:hAnsi="Cambria Math" w:cs="Times New Roman"/>
+                  <w:i/>
+                  <w:lang w:val="en-US"/>
+                </w:rPr>
+              </m:ctrlPr>
+            </m:fPr>
+            <m:num>
+              <m:r>
+                <w:rPr>
+                  <w:rFonts w:ascii="Cambria Math" w:hAnsi="Cambria Math" w:cs="Times New Roman"/>
+                  <w:lang w:val="en-US"/>
+                </w:rPr>
+                <m:t>e</m:t>
+              </m:r>
+            </m:num>
+            <m:den>
+              <m:r>
+                <w:rPr>
+                  <w:rFonts w:ascii="Cambria Math" w:hAnsi="Cambria Math" w:cs="Times New Roman"/>
+                  <w:lang w:val="en-US"/>
+                </w:rPr>
+                <m:t>m</m:t>
+              </m:r>
+            </m:den>
+          </m:f>
           <m:r>
             <w:rPr>
               <w:rFonts w:ascii="Cambria Math" w:hAnsi="Cambria Math" w:cs="Times New Roman"/>
               <w:lang w:val="en-US"/>
             </w:rPr>
-            <m:t>k=1,</m:t>
+            <m:t>=1,</m:t>
           </m:r>
           <m:r>
             <w:rPr>
               <w:rFonts w:ascii="Cambria Math" w:hAnsi="Cambria Math" w:cs="Times New Roman"/>
               <w:lang w:val="en-US"/>
             </w:rPr>
-            <m:t>9</m:t>
+            <m:t>5</m:t>
           </m:r>
           <m:r>
             <w:rPr>
               <w:rFonts w:ascii="Cambria Math" w:hAnsi="Cambria Math" w:cs="Times New Roman"/>
             </w:rPr>
             <m:t>5</m:t>
+          </m:r>
+          <m:r>
+            <w:rPr>
+              <w:rFonts w:ascii="Cambria Math" w:hAnsi="Cambria Math" w:cs="Times New Roman"/>
+            </w:rPr>
+            <m:t>*</m:t>
+          </m:r>
+          <m:sSup>
+            <m:sSupPr>
+              <m:ctrlPr>
+                <w:rPr>
+                  <w:rFonts w:ascii="Cambria Math" w:hAnsi="Cambria Math" w:cs="Times New Roman"/>
+                  <w:i/>
+                  <w:lang w:val="en-US"/>
+                </w:rPr>
+              </m:ctrlPr>
+            </m:sSupPr>
+            <m:e>
+              <m:r>
+                <w:rPr>
+                  <w:rFonts w:ascii="Cambria Math" w:hAnsi="Cambria Math" w:cs="Times New Roman"/>
+                </w:rPr>
+                <m:t>10</m:t>
+              </m:r>
+            </m:e>
+            <m:sup>
+              <m:r>
+                <w:rPr>
+                  <w:rFonts w:ascii="Cambria Math" w:hAnsi="Cambria Math" w:cs="Times New Roman"/>
+                </w:rPr>
+                <m:t>11</m:t>
+              </m:r>
+            </m:sup>
+          </m:sSup>
+          <m:r>
+            <w:rPr>
+              <w:rFonts w:ascii="Cambria Math" w:hAnsi="Cambria Math" w:cs="Times New Roman"/>
+            </w:rPr>
+            <m:t xml:space="preserve"> Кл/кг</m:t>
           </m:r>
         </m:oMath>
       </m:oMathPara>
@@ -9417,19 +9462,7 @@
           <w:rPr>
             <w:rFonts w:ascii="Cambria Math" w:hAnsi="Cambria Math" w:cs="Times New Roman"/>
           </w:rPr>
-          <m:t>Кл</m:t>
-        </m:r>
-        <m:r>
-          <w:rPr>
-            <w:rFonts w:ascii="Cambria Math" w:hAnsi="Cambria Math" w:cs="Times New Roman"/>
-          </w:rPr>
-          <m:t>/</m:t>
-        </m:r>
-        <m:r>
-          <w:rPr>
-            <w:rFonts w:ascii="Cambria Math" w:hAnsi="Cambria Math" w:cs="Times New Roman"/>
-          </w:rPr>
-          <m:t>кг</m:t>
+          <m:t>Кл/кг</m:t>
         </m:r>
       </m:oMath>
       <w:r>
@@ -9450,7 +9483,6 @@
         <w:rPr>
           <w:rFonts w:cs="Times New Roman"/>
         </w:rPr>
-        <w:lastRenderedPageBreak/>
         <w:t>Относительная погрешность</w:t>
       </w:r>
       <w:r>
@@ -9535,25 +9567,7 @@
                 <w:rPr>
                   <w:rFonts w:ascii="Cambria Math" w:hAnsi="Cambria Math" w:cs="Times New Roman"/>
                 </w:rPr>
-                <m:t>1</m:t>
-              </m:r>
-              <m:r>
-                <w:rPr>
-                  <w:rFonts w:ascii="Cambria Math" w:hAnsi="Cambria Math" w:cs="Times New Roman"/>
-                </w:rPr>
-                <m:t>,</m:t>
-              </m:r>
-              <m:r>
-                <w:rPr>
-                  <w:rFonts w:ascii="Cambria Math" w:hAnsi="Cambria Math" w:cs="Times New Roman"/>
-                </w:rPr>
-                <m:t>59463</m:t>
-              </m:r>
-              <m:r>
-                <w:rPr>
-                  <w:rFonts w:ascii="Cambria Math" w:hAnsi="Cambria Math" w:cs="Times New Roman"/>
-                </w:rPr>
-                <m:t>*</m:t>
+                <m:t>1,59463*</m:t>
               </m:r>
               <m:sSup>
                 <m:sSupPr>
@@ -9635,28 +9649,7 @@
               <w:rFonts w:ascii="Cambria Math" w:hAnsi="Cambria Math" w:cs="Times New Roman"/>
               <w:lang w:val="en-US"/>
             </w:rPr>
-            <m:t>=0</m:t>
-          </m:r>
-          <m:r>
-            <w:rPr>
-              <w:rFonts w:ascii="Cambria Math" w:hAnsi="Cambria Math" w:cs="Times New Roman"/>
-              <w:lang w:val="en-US"/>
-            </w:rPr>
-            <m:t>,</m:t>
-          </m:r>
-          <m:r>
-            <w:rPr>
-              <w:rFonts w:ascii="Cambria Math" w:hAnsi="Cambria Math" w:cs="Times New Roman"/>
-              <w:lang w:val="en-US"/>
-            </w:rPr>
-            <m:t>0</m:t>
-          </m:r>
-          <m:r>
-            <w:rPr>
-              <w:rFonts w:ascii="Cambria Math" w:hAnsi="Cambria Math" w:cs="Times New Roman"/>
-              <w:lang w:val="en-US"/>
-            </w:rPr>
-            <m:t>84</m:t>
+            <m:t>=0,084</m:t>
           </m:r>
           <m:r>
             <w:rPr>
@@ -9669,14 +9662,7 @@
               <w:rFonts w:ascii="Cambria Math" w:hAnsi="Cambria Math" w:cs="Times New Roman"/>
               <w:lang w:val="en-US"/>
             </w:rPr>
-            <m:t>8,4</m:t>
-          </m:r>
-          <m:r>
-            <w:rPr>
-              <w:rFonts w:ascii="Cambria Math" w:hAnsi="Cambria Math" w:cs="Times New Roman"/>
-              <w:lang w:val="en-US"/>
-            </w:rPr>
-            <m:t>%</m:t>
+            <m:t>8,4%</m:t>
           </m:r>
         </m:oMath>
       </m:oMathPara>
@@ -11469,7 +11455,6 @@
       <c:style val="2"/>
     </mc:Fallback>
   </mc:AlternateContent>
-  <c:clrMapOvr bg1="lt1" tx1="dk1" bg2="lt2" tx2="dk2" accent1="accent1" accent2="accent2" accent3="accent3" accent4="accent4" accent5="accent5" accent6="accent6" hlink="hlink" folHlink="folHlink"/>
   <c:chart>
     <c:title>
       <c:tx>
@@ -11500,11 +11485,7 @@
             </a:r>
             <a:r>
               <a:rPr lang="en-US" baseline="0"/>
-              <a:t>I</a:t>
-            </a:r>
-            <a:r>
-              <a:rPr lang="en-US" baseline="-25000"/>
-              <a:t>a</a:t>
+              <a:t>I_a</a:t>
             </a:r>
             <a:r>
               <a:rPr lang="ru-RU" baseline="0"/>
@@ -11515,8 +11496,8 @@
               <a:t>I</a:t>
             </a:r>
             <a:r>
-              <a:rPr lang="ru-RU" baseline="-25000"/>
-              <a:t>сол</a:t>
+              <a:rPr lang="ru-RU" baseline="0"/>
+              <a:t>_сол</a:t>
             </a:r>
           </a:p>
         </c:rich>
@@ -11565,10 +11546,10 @@
           <c:layoutTarget val="inner"/>
           <c:xMode val="edge"/>
           <c:yMode val="edge"/>
-          <c:x val="0.10086806413772267"/>
-          <c:y val="0.15949350642546928"/>
-          <c:w val="0.84796620306351389"/>
-          <c:h val="0.6332565315563099"/>
+          <c:x val="0.10592535452476944"/>
+          <c:y val="0.12922815945716712"/>
+          <c:w val="0.86242954381164461"/>
+          <c:h val="0.70019194165614795"/>
         </c:manualLayout>
       </c:layout>
       <c:scatterChart>
@@ -11583,7 +11564,7 @@
           <c:spPr>
             <a:ln w="19050" cap="rnd">
               <a:solidFill>
-                <a:schemeClr val="accent1"/>
+                <a:schemeClr val="accent6"/>
               </a:solidFill>
               <a:round/>
             </a:ln>
@@ -11594,11 +11575,11 @@
             <c:size val="5"/>
             <c:spPr>
               <a:solidFill>
-                <a:schemeClr val="accent1"/>
+                <a:schemeClr val="accent6"/>
               </a:solidFill>
               <a:ln w="9525">
                 <a:solidFill>
-                  <a:schemeClr val="accent1"/>
+                  <a:schemeClr val="accent6"/>
                 </a:solidFill>
               </a:ln>
               <a:effectLst/>
@@ -11817,7 +11798,7 @@
           <c:smooth val="1"/>
           <c:extLst>
             <c:ext xmlns:c16="http://schemas.microsoft.com/office/drawing/2014/chart" uri="{C3380CC4-5D6E-409C-BE32-E72D297353CC}">
-              <c16:uniqueId val="{00000000-6607-4570-AA5C-FAA3308185AB}"/>
+              <c16:uniqueId val="{00000000-3828-404A-8EF2-48B4BF211338}"/>
             </c:ext>
           </c:extLst>
         </c:ser>
@@ -11830,7 +11811,7 @@
           <c:spPr>
             <a:ln w="19050" cap="rnd">
               <a:solidFill>
-                <a:schemeClr val="accent2"/>
+                <a:schemeClr val="accent5"/>
               </a:solidFill>
               <a:round/>
             </a:ln>
@@ -11841,11 +11822,11 @@
             <c:size val="5"/>
             <c:spPr>
               <a:solidFill>
-                <a:schemeClr val="accent2"/>
+                <a:schemeClr val="accent5"/>
               </a:solidFill>
               <a:ln w="9525">
                 <a:solidFill>
-                  <a:schemeClr val="accent2"/>
+                  <a:schemeClr val="accent5"/>
                 </a:solidFill>
               </a:ln>
               <a:effectLst/>
@@ -12064,7 +12045,135 @@
           <c:smooth val="1"/>
           <c:extLst>
             <c:ext xmlns:c16="http://schemas.microsoft.com/office/drawing/2014/chart" uri="{C3380CC4-5D6E-409C-BE32-E72D297353CC}">
-              <c16:uniqueId val="{00000001-6607-4570-AA5C-FAA3308185AB}"/>
+              <c16:uniqueId val="{00000001-3828-404A-8EF2-48B4BF211338}"/>
+            </c:ext>
+          </c:extLst>
+        </c:ser>
+        <c:ser>
+          <c:idx val="2"/>
+          <c:order val="2"/>
+          <c:tx>
+            <c:v>I_кр1</c:v>
+          </c:tx>
+          <c:spPr>
+            <a:ln w="19050" cap="rnd">
+              <a:solidFill>
+                <a:schemeClr val="accent4"/>
+              </a:solidFill>
+              <a:round/>
+            </a:ln>
+            <a:effectLst/>
+          </c:spPr>
+          <c:marker>
+            <c:symbol val="circle"/>
+            <c:size val="5"/>
+            <c:spPr>
+              <a:solidFill>
+                <a:schemeClr val="accent4"/>
+              </a:solidFill>
+              <a:ln w="9525">
+                <a:solidFill>
+                  <a:schemeClr val="accent4"/>
+                </a:solidFill>
+              </a:ln>
+              <a:effectLst/>
+            </c:spPr>
+          </c:marker>
+          <c:xVal>
+            <c:numRef>
+              <c:f>Лист2!$F$4</c:f>
+              <c:numCache>
+                <c:formatCode>General</c:formatCode>
+                <c:ptCount val="1"/>
+                <c:pt idx="0">
+                  <c:v>220.43299999999999</c:v>
+                </c:pt>
+              </c:numCache>
+            </c:numRef>
+          </c:xVal>
+          <c:yVal>
+            <c:numRef>
+              <c:f>Лист2!$G$3</c:f>
+              <c:numCache>
+                <c:formatCode>General</c:formatCode>
+                <c:ptCount val="1"/>
+                <c:pt idx="0">
+                  <c:v>0.26319999999999999</c:v>
+                </c:pt>
+              </c:numCache>
+            </c:numRef>
+          </c:yVal>
+          <c:smooth val="1"/>
+          <c:extLst>
+            <c:ext xmlns:c16="http://schemas.microsoft.com/office/drawing/2014/chart" uri="{C3380CC4-5D6E-409C-BE32-E72D297353CC}">
+              <c16:uniqueId val="{00000002-3828-404A-8EF2-48B4BF211338}"/>
+            </c:ext>
+          </c:extLst>
+        </c:ser>
+        <c:ser>
+          <c:idx val="3"/>
+          <c:order val="3"/>
+          <c:tx>
+            <c:v>I_кр2</c:v>
+          </c:tx>
+          <c:spPr>
+            <a:ln w="19050" cap="rnd">
+              <a:solidFill>
+                <a:schemeClr val="accent6">
+                  <a:lumMod val="60000"/>
+                </a:schemeClr>
+              </a:solidFill>
+              <a:round/>
+            </a:ln>
+            <a:effectLst/>
+          </c:spPr>
+          <c:marker>
+            <c:symbol val="circle"/>
+            <c:size val="5"/>
+            <c:spPr>
+              <a:solidFill>
+                <a:schemeClr val="accent6">
+                  <a:lumMod val="60000"/>
+                </a:schemeClr>
+              </a:solidFill>
+              <a:ln w="9525">
+                <a:solidFill>
+                  <a:schemeClr val="accent6">
+                    <a:lumMod val="60000"/>
+                  </a:schemeClr>
+                </a:solidFill>
+              </a:ln>
+              <a:effectLst/>
+            </c:spPr>
+          </c:marker>
+          <c:xVal>
+            <c:numRef>
+              <c:f>Лист2!$F$8</c:f>
+              <c:numCache>
+                <c:formatCode>General</c:formatCode>
+                <c:ptCount val="1"/>
+                <c:pt idx="0">
+                  <c:v>227.14100000000002</c:v>
+                </c:pt>
+              </c:numCache>
+            </c:numRef>
+          </c:xVal>
+          <c:yVal>
+            <c:numRef>
+              <c:f>Лист2!$G$8</c:f>
+              <c:numCache>
+                <c:formatCode>0.0000</c:formatCode>
+                <c:ptCount val="1"/>
+                <c:pt idx="0">
+                  <c:v>0.31574649999999999</c:v>
+                </c:pt>
+              </c:numCache>
+            </c:numRef>
+          </c:yVal>
+          <c:smooth val="1"/>
+          <c:extLst>
+            <c:ext xmlns:c16="http://schemas.microsoft.com/office/drawing/2014/chart" uri="{C3380CC4-5D6E-409C-BE32-E72D297353CC}">
+              <c16:uniqueId val="{00000003-3828-404A-8EF2-48B4BF211338}"/>
             </c:ext>
           </c:extLst>
         </c:ser>
@@ -12120,22 +12229,22 @@
                   </a:defRPr>
                 </a:pPr>
                 <a:r>
-                  <a:rPr lang="en-US" sz="1400"/>
-                  <a:t>I</a:t>
+                  <a:rPr lang="en-US"/>
+                  <a:t>I_</a:t>
                 </a:r>
                 <a:r>
-                  <a:rPr lang="ru-RU" sz="1400" baseline="-25000"/>
+                  <a:rPr lang="ru-RU"/>
                   <a:t>сол</a:t>
                 </a:r>
                 <a:r>
-                  <a:rPr lang="en-US" sz="1400"/>
+                  <a:rPr lang="en-US"/>
                   <a:t>,</a:t>
                 </a:r>
                 <a:r>
-                  <a:rPr lang="ru-RU" sz="1400" baseline="0"/>
+                  <a:rPr lang="ru-RU" baseline="0"/>
                   <a:t> мА</a:t>
                 </a:r>
-                <a:endParaRPr lang="ru-RU" sz="1400"/>
+                <a:endParaRPr lang="ru-RU"/>
               </a:p>
             </c:rich>
           </c:tx>
@@ -12250,22 +12359,14 @@
                   </a:defRPr>
                 </a:pPr>
                 <a:r>
-                  <a:rPr lang="en-US" sz="1400"/>
-                  <a:t>I</a:t>
+                  <a:rPr lang="en-US"/>
+                  <a:t>I_a,</a:t>
                 </a:r>
                 <a:r>
-                  <a:rPr lang="en-US" sz="1400" baseline="-25000"/>
-                  <a:t>a</a:t>
-                </a:r>
-                <a:r>
-                  <a:rPr lang="en-US" sz="1400"/>
-                  <a:t>,</a:t>
-                </a:r>
-                <a:r>
-                  <a:rPr lang="ru-RU" sz="1400" baseline="0"/>
+                  <a:rPr lang="ru-RU" baseline="0"/>
                   <a:t> мА</a:t>
                 </a:r>
-                <a:endParaRPr lang="ru-RU" sz="1400"/>
+                <a:endParaRPr lang="ru-RU"/>
               </a:p>
             </c:rich>
           </c:tx>
@@ -12273,8 +12374,8 @@
             <c:manualLayout>
               <c:xMode val="edge"/>
               <c:yMode val="edge"/>
-              <c:x val="9.6319574402975398E-3"/>
-              <c:y val="0.34711616137803136"/>
+              <c:x val="8.9486807728488219E-3"/>
+              <c:y val="0.36290949963828556"/>
             </c:manualLayout>
           </c:layout>
           <c:overlay val="0"/>
@@ -12361,10 +12462,10 @@
         <c:manualLayout>
           <c:xMode val="edge"/>
           <c:yMode val="edge"/>
-          <c:x val="0.57306671041119861"/>
-          <c:y val="0.1672448235637212"/>
-          <c:w val="0.3547110673665792"/>
-          <c:h val="0.22627369495479732"/>
+          <c:x val="0.66910156399206056"/>
+          <c:y val="0.16724492872858041"/>
+          <c:w val="0.23240123571330099"/>
+          <c:h val="0.34130110027564059"/>
         </c:manualLayout>
       </c:layout>
       <c:overlay val="0"/>
@@ -12432,7 +12533,7 @@
       <a:endParaRPr lang="ru-RU"/>
     </a:p>
   </c:txPr>
-  <c:externalData r:id="rId4">
+  <c:externalData r:id="rId3">
     <c:autoUpdate val="0"/>
   </c:externalData>
 </c:chartSpace>
@@ -13784,13 +13885,10 @@
 </file>
 
 <file path=word/charts/colors1.xml><?xml version="1.0" encoding="utf-8"?>
-<cs:colorStyle xmlns:cs="http://schemas.microsoft.com/office/drawing/2012/chartStyle" xmlns:a="http://schemas.openxmlformats.org/drawingml/2006/main" meth="cycle" id="10">
-  <a:schemeClr val="accent1"/>
-  <a:schemeClr val="accent2"/>
-  <a:schemeClr val="accent3"/>
+<cs:colorStyle xmlns:cs="http://schemas.microsoft.com/office/drawing/2012/chartStyle" xmlns:a="http://schemas.openxmlformats.org/drawingml/2006/main" meth="cycle" id="13">
+  <a:schemeClr val="accent6"/>
+  <a:schemeClr val="accent5"/>
   <a:schemeClr val="accent4"/>
-  <a:schemeClr val="accent5"/>
-  <a:schemeClr val="accent6"/>
   <cs:variation/>
   <cs:variation>
     <a:lumMod val="60000"/>
@@ -15986,256 +16084,4 @@
     </a:bgFillStyleLst>
   </a:fmtScheme>
 </a:themeOverride>
-</file>
-
-<file path=word/theme/themeOverride2.xml><?xml version="1.0" encoding="utf-8"?>
-<a:themeOverride xmlns:a="http://schemas.openxmlformats.org/drawingml/2006/main">
-  <a:clrScheme name="Office">
-    <a:dk1>
-      <a:sysClr val="windowText" lastClr="000000"/>
-    </a:dk1>
-    <a:lt1>
-      <a:sysClr val="window" lastClr="FFFFFF"/>
-    </a:lt1>
-    <a:dk2>
-      <a:srgbClr val="44546A"/>
-    </a:dk2>
-    <a:lt2>
-      <a:srgbClr val="E7E6E6"/>
-    </a:lt2>
-    <a:accent1>
-      <a:srgbClr val="5B9BD5"/>
-    </a:accent1>
-    <a:accent2>
-      <a:srgbClr val="ED7D31"/>
-    </a:accent2>
-    <a:accent3>
-      <a:srgbClr val="A5A5A5"/>
-    </a:accent3>
-    <a:accent4>
-      <a:srgbClr val="FFC000"/>
-    </a:accent4>
-    <a:accent5>
-      <a:srgbClr val="4472C4"/>
-    </a:accent5>
-    <a:accent6>
-      <a:srgbClr val="70AD47"/>
-    </a:accent6>
-    <a:hlink>
-      <a:srgbClr val="0563C1"/>
-    </a:hlink>
-    <a:folHlink>
-      <a:srgbClr val="954F72"/>
-    </a:folHlink>
-  </a:clrScheme>
-  <a:fontScheme name="Office">
-    <a:majorFont>
-      <a:latin typeface="Calibri Light" panose="020F0302020204030204"/>
-      <a:ea typeface=""/>
-      <a:cs typeface=""/>
-      <a:font script="Jpan" typeface="Yu Gothic Light"/>
-      <a:font script="Hang" typeface="맑은 고딕"/>
-      <a:font script="Hans" typeface="等线 Light"/>
-      <a:font script="Hant" typeface="新細明體"/>
-      <a:font script="Arab" typeface="Times New Roman"/>
-      <a:font script="Hebr" typeface="Times New Roman"/>
-      <a:font script="Thai" typeface="Tahoma"/>
-      <a:font script="Ethi" typeface="Nyala"/>
-      <a:font script="Beng" typeface="Vrinda"/>
-      <a:font script="Gujr" typeface="Shruti"/>
-      <a:font script="Khmr" typeface="MoolBoran"/>
-      <a:font script="Knda" typeface="Tunga"/>
-      <a:font script="Guru" typeface="Raavi"/>
-      <a:font script="Cans" typeface="Euphemia"/>
-      <a:font script="Cher" typeface="Plantagenet Cherokee"/>
-      <a:font script="Yiii" typeface="Microsoft Yi Baiti"/>
-      <a:font script="Tibt" typeface="Microsoft Himalaya"/>
-      <a:font script="Thaa" typeface="MV Boli"/>
-      <a:font script="Deva" typeface="Mangal"/>
-      <a:font script="Telu" typeface="Gautami"/>
-      <a:font script="Taml" typeface="Latha"/>
-      <a:font script="Syrc" typeface="Estrangelo Edessa"/>
-      <a:font script="Orya" typeface="Kalinga"/>
-      <a:font script="Mlym" typeface="Kartika"/>
-      <a:font script="Laoo" typeface="DokChampa"/>
-      <a:font script="Sinh" typeface="Iskoola Pota"/>
-      <a:font script="Mong" typeface="Mongolian Baiti"/>
-      <a:font script="Viet" typeface="Times New Roman"/>
-      <a:font script="Uigh" typeface="Microsoft Uighur"/>
-      <a:font script="Geor" typeface="Sylfaen"/>
-    </a:majorFont>
-    <a:minorFont>
-      <a:latin typeface="Calibri" panose="020F0502020204030204"/>
-      <a:ea typeface=""/>
-      <a:cs typeface=""/>
-      <a:font script="Jpan" typeface="Yu Gothic"/>
-      <a:font script="Hang" typeface="맑은 고딕"/>
-      <a:font script="Hans" typeface="等线"/>
-      <a:font script="Hant" typeface="新細明體"/>
-      <a:font script="Arab" typeface="Arial"/>
-      <a:font script="Hebr" typeface="Arial"/>
-      <a:font script="Thai" typeface="Tahoma"/>
-      <a:font script="Ethi" typeface="Nyala"/>
-      <a:font script="Beng" typeface="Vrinda"/>
-      <a:font script="Gujr" typeface="Shruti"/>
-      <a:font script="Khmr" typeface="DaunPenh"/>
-      <a:font script="Knda" typeface="Tunga"/>
-      <a:font script="Guru" typeface="Raavi"/>
-      <a:font script="Cans" typeface="Euphemia"/>
-      <a:font script="Cher" typeface="Plantagenet Cherokee"/>
-      <a:font script="Yiii" typeface="Microsoft Yi Baiti"/>
-      <a:font script="Tibt" typeface="Microsoft Himalaya"/>
-      <a:font script="Thaa" typeface="MV Boli"/>
-      <a:font script="Deva" typeface="Mangal"/>
-      <a:font script="Telu" typeface="Gautami"/>
-      <a:font script="Taml" typeface="Latha"/>
-      <a:font script="Syrc" typeface="Estrangelo Edessa"/>
-      <a:font script="Orya" typeface="Kalinga"/>
-      <a:font script="Mlym" typeface="Kartika"/>
-      <a:font script="Laoo" typeface="DokChampa"/>
-      <a:font script="Sinh" typeface="Iskoola Pota"/>
-      <a:font script="Mong" typeface="Mongolian Baiti"/>
-      <a:font script="Viet" typeface="Arial"/>
-      <a:font script="Uigh" typeface="Microsoft Uighur"/>
-      <a:font script="Geor" typeface="Sylfaen"/>
-    </a:minorFont>
-  </a:fontScheme>
-  <a:fmtScheme name="Office">
-    <a:fillStyleLst>
-      <a:solidFill>
-        <a:schemeClr val="phClr"/>
-      </a:solidFill>
-      <a:gradFill rotWithShape="1">
-        <a:gsLst>
-          <a:gs pos="0">
-            <a:schemeClr val="phClr">
-              <a:lumMod val="110000"/>
-              <a:satMod val="105000"/>
-              <a:tint val="67000"/>
-            </a:schemeClr>
-          </a:gs>
-          <a:gs pos="50000">
-            <a:schemeClr val="phClr">
-              <a:lumMod val="105000"/>
-              <a:satMod val="103000"/>
-              <a:tint val="73000"/>
-            </a:schemeClr>
-          </a:gs>
-          <a:gs pos="100000">
-            <a:schemeClr val="phClr">
-              <a:lumMod val="105000"/>
-              <a:satMod val="109000"/>
-              <a:tint val="81000"/>
-            </a:schemeClr>
-          </a:gs>
-        </a:gsLst>
-        <a:lin ang="5400000" scaled="0"/>
-      </a:gradFill>
-      <a:gradFill rotWithShape="1">
-        <a:gsLst>
-          <a:gs pos="0">
-            <a:schemeClr val="phClr">
-              <a:satMod val="103000"/>
-              <a:lumMod val="102000"/>
-              <a:tint val="94000"/>
-            </a:schemeClr>
-          </a:gs>
-          <a:gs pos="50000">
-            <a:schemeClr val="phClr">
-              <a:satMod val="110000"/>
-              <a:lumMod val="100000"/>
-              <a:shade val="100000"/>
-            </a:schemeClr>
-          </a:gs>
-          <a:gs pos="100000">
-            <a:schemeClr val="phClr">
-              <a:lumMod val="99000"/>
-              <a:satMod val="120000"/>
-              <a:shade val="78000"/>
-            </a:schemeClr>
-          </a:gs>
-        </a:gsLst>
-        <a:lin ang="5400000" scaled="0"/>
-      </a:gradFill>
-    </a:fillStyleLst>
-    <a:lnStyleLst>
-      <a:ln w="6350" cap="flat" cmpd="sng" algn="ctr">
-        <a:solidFill>
-          <a:schemeClr val="phClr"/>
-        </a:solidFill>
-        <a:prstDash val="solid"/>
-        <a:miter lim="800000"/>
-      </a:ln>
-      <a:ln w="12700" cap="flat" cmpd="sng" algn="ctr">
-        <a:solidFill>
-          <a:schemeClr val="phClr"/>
-        </a:solidFill>
-        <a:prstDash val="solid"/>
-        <a:miter lim="800000"/>
-      </a:ln>
-      <a:ln w="19050" cap="flat" cmpd="sng" algn="ctr">
-        <a:solidFill>
-          <a:schemeClr val="phClr"/>
-        </a:solidFill>
-        <a:prstDash val="solid"/>
-        <a:miter lim="800000"/>
-      </a:ln>
-    </a:lnStyleLst>
-    <a:effectStyleLst>
-      <a:effectStyle>
-        <a:effectLst/>
-      </a:effectStyle>
-      <a:effectStyle>
-        <a:effectLst/>
-      </a:effectStyle>
-      <a:effectStyle>
-        <a:effectLst>
-          <a:outerShdw blurRad="57150" dist="19050" dir="5400000" algn="ctr" rotWithShape="0">
-            <a:srgbClr val="000000">
-              <a:alpha val="63000"/>
-            </a:srgbClr>
-          </a:outerShdw>
-        </a:effectLst>
-      </a:effectStyle>
-    </a:effectStyleLst>
-    <a:bgFillStyleLst>
-      <a:solidFill>
-        <a:schemeClr val="phClr"/>
-      </a:solidFill>
-      <a:solidFill>
-        <a:schemeClr val="phClr">
-          <a:tint val="95000"/>
-          <a:satMod val="170000"/>
-        </a:schemeClr>
-      </a:solidFill>
-      <a:gradFill rotWithShape="1">
-        <a:gsLst>
-          <a:gs pos="0">
-            <a:schemeClr val="phClr">
-              <a:tint val="93000"/>
-              <a:satMod val="150000"/>
-              <a:shade val="98000"/>
-              <a:lumMod val="102000"/>
-            </a:schemeClr>
-          </a:gs>
-          <a:gs pos="50000">
-            <a:schemeClr val="phClr">
-              <a:tint val="98000"/>
-              <a:satMod val="130000"/>
-              <a:shade val="90000"/>
-              <a:lumMod val="103000"/>
-            </a:schemeClr>
-          </a:gs>
-          <a:gs pos="100000">
-            <a:schemeClr val="phClr">
-              <a:shade val="63000"/>
-              <a:satMod val="120000"/>
-            </a:schemeClr>
-          </a:gs>
-        </a:gsLst>
-        <a:lin ang="5400000" scaled="0"/>
-      </a:gradFill>
-    </a:bgFillStyleLst>
-  </a:fmtScheme>
-</a:themeOverride>
 </file>
</xml_diff>